<commit_message>
Change smaller headers to bolded text
</commit_message>
<xml_diff>
--- a/resume.docx
+++ b/resume.docx
@@ -381,17 +381,18 @@
     </w:p>
     <w:p>
       <w:pPr>
-        <w:pStyle w:val="Heading4"/>
-      </w:pPr>
-      <w:bookmarkStart w:id="27" w:name="other-work-experience"/>
-      <w:bookmarkEnd w:id="27"/>
-      <w:r>
+        <w:pStyle w:val="FirstParagraph"/>
+      </w:pPr>
+      <w:r>
+        <w:rPr>
+          <w:b/>
+        </w:rPr>
         <w:t xml:space="preserve">Other Work Experience</w:t>
       </w:r>
     </w:p>
     <w:p>
       <w:pPr>
-        <w:pStyle w:val="FirstParagraph"/>
+        <w:pStyle w:val="BodyText"/>
       </w:pPr>
       <w:r>
         <w:rPr>
@@ -449,7 +450,7 @@
       <w:r>
         <w:t xml:space="preserve"> </w:t>
       </w:r>
-      <w:hyperlink r:id="rId28">
+      <w:hyperlink r:id="rId27">
         <w:r>
           <w:rPr>
             <w:rStyle w:val="Hyperlink"/>
@@ -495,7 +496,7 @@
       <w:r>
         <w:t xml:space="preserve"> </w:t>
       </w:r>
-      <w:hyperlink r:id="rId29">
+      <w:hyperlink r:id="rId28">
         <w:r>
           <w:rPr>
             <w:rStyle w:val="Hyperlink"/>
@@ -526,146 +527,148 @@
       <w:pPr>
         <w:pStyle w:val="Heading2"/>
       </w:pPr>
-      <w:bookmarkStart w:id="30" w:name="technical-skills-and-competences"/>
+      <w:bookmarkStart w:id="29" w:name="technical-skills-and-competences"/>
+      <w:bookmarkEnd w:id="29"/>
+      <w:r>
+        <w:t xml:space="preserve">Technical Skills and Competences</w:t>
+      </w:r>
+    </w:p>
+    <w:p>
+      <w:pPr>
+        <w:pStyle w:val="FirstParagraph"/>
+      </w:pPr>
+      <w:r>
+        <w:rPr>
+          <w:b/>
+        </w:rPr>
+        <w:t xml:space="preserve">Programming Languages and Software Development Skills</w:t>
+      </w:r>
+    </w:p>
+    <w:p>
+      <w:pPr>
+        <w:pStyle w:val="Compact"/>
+        <w:numPr>
+          <w:numId w:val="1010"/>
+          <w:ilvl w:val="0"/>
+        </w:numPr>
+      </w:pPr>
+      <w:r>
+        <w:t xml:space="preserve">C# - 1.5 years</w:t>
+      </w:r>
+    </w:p>
+    <w:p>
+      <w:pPr>
+        <w:pStyle w:val="Compact"/>
+        <w:numPr>
+          <w:numId w:val="1010"/>
+          <w:ilvl w:val="0"/>
+        </w:numPr>
+      </w:pPr>
+      <w:r>
+        <w:t xml:space="preserve">Java - 4 years</w:t>
+      </w:r>
+    </w:p>
+    <w:p>
+      <w:pPr>
+        <w:pStyle w:val="Compact"/>
+        <w:numPr>
+          <w:numId w:val="1010"/>
+          <w:ilvl w:val="0"/>
+        </w:numPr>
+      </w:pPr>
+      <w:r>
+        <w:t xml:space="preserve">C - 3 years (school and personal projects)</w:t>
+      </w:r>
+    </w:p>
+    <w:p>
+      <w:pPr>
+        <w:pStyle w:val="Compact"/>
+        <w:numPr>
+          <w:numId w:val="1010"/>
+          <w:ilvl w:val="0"/>
+        </w:numPr>
+      </w:pPr>
+      <w:r>
+        <w:t xml:space="preserve">NUnit</w:t>
+      </w:r>
+    </w:p>
+    <w:p>
+      <w:pPr>
+        <w:pStyle w:val="Compact"/>
+        <w:numPr>
+          <w:numId w:val="1010"/>
+          <w:ilvl w:val="0"/>
+        </w:numPr>
+      </w:pPr>
+      <w:r>
+        <w:t xml:space="preserve">SQL</w:t>
+      </w:r>
+    </w:p>
+    <w:p>
+      <w:pPr>
+        <w:pStyle w:val="Compact"/>
+        <w:numPr>
+          <w:numId w:val="1010"/>
+          <w:ilvl w:val="0"/>
+        </w:numPr>
+      </w:pPr>
+      <w:r>
+        <w:t xml:space="preserve">Shell scripting</w:t>
+      </w:r>
+    </w:p>
+    <w:p>
+      <w:pPr>
+        <w:pStyle w:val="FirstParagraph"/>
+      </w:pPr>
+      <w:r>
+        <w:rPr>
+          <w:b/>
+        </w:rPr>
+        <w:t xml:space="preserve">Other Computer Related Skills</w:t>
+      </w:r>
+    </w:p>
+    <w:p>
+      <w:pPr>
+        <w:pStyle w:val="Compact"/>
+        <w:numPr>
+          <w:numId w:val="1011"/>
+          <w:ilvl w:val="0"/>
+        </w:numPr>
+      </w:pPr>
+      <w:r>
+        <w:t xml:space="preserve">Administration of Unix-like OS - Linux, FreeBSD, OpenBSD (personal projects)</w:t>
+      </w:r>
+    </w:p>
+    <w:p>
+      <w:pPr>
+        <w:pStyle w:val="Compact"/>
+        <w:numPr>
+          <w:numId w:val="1011"/>
+          <w:ilvl w:val="0"/>
+        </w:numPr>
+      </w:pPr>
+      <w:r>
+        <w:t xml:space="preserve">Comfortable performing tasks in a Unix shell and PowerShell</w:t>
+      </w:r>
+    </w:p>
+    <w:p>
+      <w:pPr>
+        <w:pStyle w:val="Compact"/>
+        <w:numPr>
+          <w:numId w:val="1011"/>
+          <w:ilvl w:val="0"/>
+        </w:numPr>
+      </w:pPr>
+      <w:r>
+        <w:t xml:space="preserve">IDEs used - Visual Studio, Rational Application Developer/Eclipse</w:t>
+      </w:r>
+    </w:p>
+    <w:p>
+      <w:pPr>
+        <w:pStyle w:val="Heading2"/>
+      </w:pPr>
+      <w:bookmarkStart w:id="30" w:name="education"/>
       <w:bookmarkEnd w:id="30"/>
-      <w:r>
-        <w:t xml:space="preserve">Technical Skills and Competences</w:t>
-      </w:r>
-    </w:p>
-    <w:p>
-      <w:pPr>
-        <w:pStyle w:val="Heading4"/>
-      </w:pPr>
-      <w:bookmarkStart w:id="31" w:name="programming-languages-and-software-development-skills"/>
-      <w:bookmarkEnd w:id="31"/>
-      <w:r>
-        <w:t xml:space="preserve">Programming Languages and Software Development Skills</w:t>
-      </w:r>
-    </w:p>
-    <w:p>
-      <w:pPr>
-        <w:pStyle w:val="Compact"/>
-        <w:numPr>
-          <w:numId w:val="1010"/>
-          <w:ilvl w:val="0"/>
-        </w:numPr>
-      </w:pPr>
-      <w:r>
-        <w:t xml:space="preserve">C# - 1.5 years</w:t>
-      </w:r>
-    </w:p>
-    <w:p>
-      <w:pPr>
-        <w:pStyle w:val="Compact"/>
-        <w:numPr>
-          <w:numId w:val="1010"/>
-          <w:ilvl w:val="0"/>
-        </w:numPr>
-      </w:pPr>
-      <w:r>
-        <w:t xml:space="preserve">Java - 4 years</w:t>
-      </w:r>
-    </w:p>
-    <w:p>
-      <w:pPr>
-        <w:pStyle w:val="Compact"/>
-        <w:numPr>
-          <w:numId w:val="1010"/>
-          <w:ilvl w:val="0"/>
-        </w:numPr>
-      </w:pPr>
-      <w:r>
-        <w:t xml:space="preserve">C - 3 years (school and personal projects)</w:t>
-      </w:r>
-    </w:p>
-    <w:p>
-      <w:pPr>
-        <w:pStyle w:val="Compact"/>
-        <w:numPr>
-          <w:numId w:val="1010"/>
-          <w:ilvl w:val="0"/>
-        </w:numPr>
-      </w:pPr>
-      <w:r>
-        <w:t xml:space="preserve">NUnit</w:t>
-      </w:r>
-    </w:p>
-    <w:p>
-      <w:pPr>
-        <w:pStyle w:val="Compact"/>
-        <w:numPr>
-          <w:numId w:val="1010"/>
-          <w:ilvl w:val="0"/>
-        </w:numPr>
-      </w:pPr>
-      <w:r>
-        <w:t xml:space="preserve">SQL</w:t>
-      </w:r>
-    </w:p>
-    <w:p>
-      <w:pPr>
-        <w:pStyle w:val="Compact"/>
-        <w:numPr>
-          <w:numId w:val="1010"/>
-          <w:ilvl w:val="0"/>
-        </w:numPr>
-      </w:pPr>
-      <w:r>
-        <w:t xml:space="preserve">Shell scripting</w:t>
-      </w:r>
-    </w:p>
-    <w:p>
-      <w:pPr>
-        <w:pStyle w:val="Heading4"/>
-      </w:pPr>
-      <w:bookmarkStart w:id="32" w:name="other-computer-related-skills"/>
-      <w:bookmarkEnd w:id="32"/>
-      <w:r>
-        <w:t xml:space="preserve">Other Computer Related Skills</w:t>
-      </w:r>
-    </w:p>
-    <w:p>
-      <w:pPr>
-        <w:pStyle w:val="Compact"/>
-        <w:numPr>
-          <w:numId w:val="1011"/>
-          <w:ilvl w:val="0"/>
-        </w:numPr>
-      </w:pPr>
-      <w:r>
-        <w:t xml:space="preserve">Administration of Unix-like OS - Linux, FreeBSD, OpenBSD (personal projects)</w:t>
-      </w:r>
-    </w:p>
-    <w:p>
-      <w:pPr>
-        <w:pStyle w:val="Compact"/>
-        <w:numPr>
-          <w:numId w:val="1011"/>
-          <w:ilvl w:val="0"/>
-        </w:numPr>
-      </w:pPr>
-      <w:r>
-        <w:t xml:space="preserve">Comfortable performing tasks in a Unix shell and PowerShell</w:t>
-      </w:r>
-    </w:p>
-    <w:p>
-      <w:pPr>
-        <w:pStyle w:val="Compact"/>
-        <w:numPr>
-          <w:numId w:val="1011"/>
-          <w:ilvl w:val="0"/>
-        </w:numPr>
-      </w:pPr>
-      <w:r>
-        <w:t xml:space="preserve">IDEs used - Visual Studio, Rational Application Developer/Eclipse</w:t>
-      </w:r>
-    </w:p>
-    <w:p>
-      <w:pPr>
-        <w:pStyle w:val="Heading2"/>
-      </w:pPr>
-      <w:bookmarkStart w:id="33" w:name="education"/>
-      <w:bookmarkEnd w:id="33"/>
       <w:r>
         <w:t xml:space="preserve">Education</w:t>
       </w:r>
@@ -760,7 +763,7 @@
       <w:r>
         <w:t xml:space="preserve"> </w:t>
       </w:r>
-      <w:hyperlink r:id="rId34">
+      <w:hyperlink r:id="rId31">
         <w:r>
           <w:rPr>
             <w:rStyle w:val="Hyperlink"/>
@@ -786,7 +789,7 @@
       <w:r>
         <w:t xml:space="preserve"> </w:t>
       </w:r>
-      <w:hyperlink r:id="rId35">
+      <w:hyperlink r:id="rId32">
         <w:r>
           <w:rPr>
             <w:rStyle w:val="Hyperlink"/>
@@ -797,20 +800,25 @@
     </w:p>
     <w:p>
       <w:pPr>
-        <w:pStyle w:val="Heading5"/>
-      </w:pPr>
-      <w:bookmarkStart w:id="37" w:name="source-for-this-document-is-hereresume"/>
-      <w:bookmarkEnd w:id="37"/>
-      <w:r>
+        <w:pStyle w:val="FirstParagraph"/>
+      </w:pPr>
+      <w:r>
+        <w:rPr>
+          <w:b/>
+        </w:rPr>
         <w:t xml:space="preserve">Source for this document is</w:t>
       </w:r>
       <w:r>
+        <w:rPr>
+          <w:b/>
+        </w:rPr>
         <w:t xml:space="preserve"> </w:t>
       </w:r>
-      <w:hyperlink r:id="rId36">
+      <w:hyperlink r:id="rId33">
         <w:r>
           <w:rPr>
             <w:rStyle w:val="Hyperlink"/>
+            <w:b/>
           </w:rPr>
           <w:t xml:space="preserve">here</w:t>
         </w:r>
@@ -924,7 +932,7 @@
     </w:lvl>
   </w:abstractNum>
   <w:abstractNum w:abstractNumId="990">
-    <w:nsid w:val="be7d3881"/>
+    <w:nsid w:val="4b290c27"/>
     <w:multiLevelType w:val="multilevel"/>
     <w:lvl w:ilvl="0">
       <w:numFmt w:val="bullet"/>
@@ -1005,7 +1013,7 @@
     </w:lvl>
   </w:abstractNum>
   <w:abstractNum w:abstractNumId="991">
-    <w:nsid w:val="bc359759"/>
+    <w:nsid w:val="a1953189"/>
     <w:multiLevelType w:val="multilevel"/>
     <w:lvl w:ilvl="0">
       <w:numFmt w:val="bullet"/>

</xml_diff>